<commit_message>
Set up substrate node templates and instantiated the front and backend to work together concurrently, to provide a foundation for future development.
</commit_message>
<xml_diff>
--- a/SDD Ideas.docx
+++ b/SDD Ideas.docx
@@ -1,6 +1,6 @@
 
 <file path=word/document.xml><?xml version="1.0" encoding="utf-8"?>
-<w:document xmlns:wpc="http://schemas.microsoft.com/office/word/2010/wordprocessingCanvas" xmlns:cx="http://schemas.microsoft.com/office/drawing/2014/chartex" xmlns:cx1="http://schemas.microsoft.com/office/drawing/2015/9/8/chartex" xmlns:cx2="http://schemas.microsoft.com/office/drawing/2015/10/21/chartex" xmlns:cx3="http://schemas.microsoft.com/office/drawing/2016/5/9/chartex" xmlns:cx4="http://schemas.microsoft.com/office/drawing/2016/5/10/chartex" xmlns:cx5="http://schemas.microsoft.com/office/drawing/2016/5/11/chartex" xmlns:cx6="http://schemas.microsoft.com/office/drawing/2016/5/12/chartex" xmlns:cx7="http://schemas.microsoft.com/office/drawing/2016/5/13/chartex" xmlns:cx8="http://schemas.microsoft.com/office/drawing/2016/5/14/chartex" xmlns:mc="http://schemas.openxmlformats.org/markup-compatibility/2006" xmlns:aink="http://schemas.microsoft.com/office/drawing/2016/ink" xmlns:am3d="http://schemas.microsoft.com/office/drawing/2017/model3d" xmlns:o="urn:schemas-microsoft-com:office:office" xmlns:oel="http://schemas.microsoft.com/office/2019/extlst" xmlns:r="http://schemas.openxmlformats.org/officeDocument/2006/relationships" xmlns:m="http://schemas.openxmlformats.org/officeDocument/2006/math" xmlns:v="urn:schemas-microsoft-com:vml" xmlns:wp14="http://schemas.microsoft.com/office/word/2010/wordprocessingDrawing" xmlns:wp="http://schemas.openxmlformats.org/drawingml/2006/wordprocessingDrawing" xmlns:w10="urn:schemas-microsoft-com:office:word" xmlns:w="http://schemas.openxmlformats.org/wordprocessingml/2006/main" xmlns:w14="http://schemas.microsoft.com/office/word/2010/wordml" xmlns:w15="http://schemas.microsoft.com/office/word/2012/wordml" xmlns:w16cex="http://schemas.microsoft.com/office/word/2018/wordml/cex" xmlns:w16cid="http://schemas.microsoft.com/office/word/2016/wordml/cid" xmlns:w16="http://schemas.microsoft.com/office/word/2018/wordml" xmlns:w16sdtdh="http://schemas.microsoft.com/office/word/2020/wordml/sdtdatahash" xmlns:w16se="http://schemas.microsoft.com/office/word/2015/wordml/symex" xmlns:wpg="http://schemas.microsoft.com/office/word/2010/wordprocessingGroup" xmlns:wpi="http://schemas.microsoft.com/office/word/2010/wordprocessingInk" xmlns:wne="http://schemas.microsoft.com/office/word/2006/wordml" xmlns:wps="http://schemas.microsoft.com/office/word/2010/wordprocessingShape" mc:Ignorable="w14 w15 w16se w16cid w16 w16cex w16sdtdh wp14">
+<w:document xmlns:wpc="http://schemas.microsoft.com/office/word/2010/wordprocessingCanvas" xmlns:cx="http://schemas.microsoft.com/office/drawing/2014/chartex" xmlns:cx1="http://schemas.microsoft.com/office/drawing/2015/9/8/chartex" xmlns:cx2="http://schemas.microsoft.com/office/drawing/2015/10/21/chartex" xmlns:cx3="http://schemas.microsoft.com/office/drawing/2016/5/9/chartex" xmlns:cx4="http://schemas.microsoft.com/office/drawing/2016/5/10/chartex" xmlns:cx5="http://schemas.microsoft.com/office/drawing/2016/5/11/chartex" xmlns:cx6="http://schemas.microsoft.com/office/drawing/2016/5/12/chartex" xmlns:cx7="http://schemas.microsoft.com/office/drawing/2016/5/13/chartex" xmlns:cx8="http://schemas.microsoft.com/office/drawing/2016/5/14/chartex" xmlns:mc="http://schemas.openxmlformats.org/markup-compatibility/2006" xmlns:aink="http://schemas.microsoft.com/office/drawing/2016/ink" xmlns:am3d="http://schemas.microsoft.com/office/drawing/2017/model3d" xmlns:o="urn:schemas-microsoft-com:office:office" xmlns:r="http://schemas.openxmlformats.org/officeDocument/2006/relationships" xmlns:m="http://schemas.openxmlformats.org/officeDocument/2006/math" xmlns:v="urn:schemas-microsoft-com:vml" xmlns:wp14="http://schemas.microsoft.com/office/word/2010/wordprocessingDrawing" xmlns:wp="http://schemas.openxmlformats.org/drawingml/2006/wordprocessingDrawing" xmlns:w10="urn:schemas-microsoft-com:office:word" xmlns:w="http://schemas.openxmlformats.org/wordprocessingml/2006/main" xmlns:w14="http://schemas.microsoft.com/office/word/2010/wordml" xmlns:w15="http://schemas.microsoft.com/office/word/2012/wordml" xmlns:w16cex="http://schemas.microsoft.com/office/word/2018/wordml/cex" xmlns:w16cid="http://schemas.microsoft.com/office/word/2016/wordml/cid" xmlns:w16="http://schemas.microsoft.com/office/word/2018/wordml" xmlns:w16sdtdh="http://schemas.microsoft.com/office/word/2020/wordml/sdtdatahash" xmlns:w16se="http://schemas.microsoft.com/office/word/2015/wordml/symex" xmlns:wpg="http://schemas.microsoft.com/office/word/2010/wordprocessingGroup" xmlns:wpi="http://schemas.microsoft.com/office/word/2010/wordprocessingInk" xmlns:wne="http://schemas.microsoft.com/office/word/2006/wordml" xmlns:wps="http://schemas.microsoft.com/office/word/2010/wordprocessingShape" mc:Ignorable="w14 w15 w16se w16cid w16 w16cex w16sdtdh wp14">
   <w:body>
     <w:p>
       <w:pPr>
@@ -104,6 +104,111 @@
     <w:p>
       <w:r>
         <w:t>By using blockchain, parties can work without any intermediaries and hence can save energy and cost associated with doing the transaction. Blockchain is also useful when it comes to managing other aspects of the business including trading goods, logistics &amp; inventory, tracking transactions, and so on.</w:t>
+      </w:r>
+    </w:p>
+    <w:p/>
+    <w:p>
+      <w:r>
+        <w:lastRenderedPageBreak/>
+        <w:t>Blockchain technology can be utilised towards much more than just digital currencies such as Bitcoin or developing new financial technologies. This smart contract can be used for other areas, such as documents provenance, ownership rights, digital or physical assets or to stop fraud. In the diamond industry for instance, the digital ledger for diamond identification and transaction verification has enabled to bring more transparency in a once very opaque diamond market.</w:t>
+      </w:r>
+    </w:p>
+    <w:p>
+      <w:r>
+        <w:t>Blockchain software enables individual computers—called nodes—to communicate with each other to form a decentralized peer-to-peer (P2P) network. To ensure the security of the data on the chain and the ongoing progress of the chain, the nodes use some form of consensus to agree on the state of data in each block of data and the order in which the blocks are processed.</w:t>
+      </w:r>
+    </w:p>
+    <w:p>
+      <w:r>
+        <w:t>At a high level, a blockchain node consists of the following key components:</w:t>
+      </w:r>
+    </w:p>
+    <w:p>
+      <w:pPr>
+        <w:pStyle w:val="ListParagraph"/>
+        <w:numPr>
+          <w:ilvl w:val="0"/>
+          <w:numId w:val="2"/>
+        </w:numPr>
+      </w:pPr>
+      <w:r>
+        <w:t>Storage</w:t>
+      </w:r>
+    </w:p>
+    <w:p>
+      <w:pPr>
+        <w:pStyle w:val="ListParagraph"/>
+        <w:numPr>
+          <w:ilvl w:val="0"/>
+          <w:numId w:val="2"/>
+        </w:numPr>
+      </w:pPr>
+      <w:r>
+        <w:t>Peer-to-peer networking</w:t>
+      </w:r>
+    </w:p>
+    <w:p>
+      <w:pPr>
+        <w:pStyle w:val="ListParagraph"/>
+        <w:numPr>
+          <w:ilvl w:val="0"/>
+          <w:numId w:val="2"/>
+        </w:numPr>
+      </w:pPr>
+      <w:r>
+        <w:t>Consensus capabilities</w:t>
+      </w:r>
+    </w:p>
+    <w:p>
+      <w:pPr>
+        <w:pStyle w:val="ListParagraph"/>
+        <w:numPr>
+          <w:ilvl w:val="0"/>
+          <w:numId w:val="2"/>
+        </w:numPr>
+      </w:pPr>
+      <w:r>
+        <w:t>Data handling capabilities for external or "extrinsic" information</w:t>
+      </w:r>
+    </w:p>
+    <w:p>
+      <w:pPr>
+        <w:pStyle w:val="ListParagraph"/>
+        <w:numPr>
+          <w:ilvl w:val="0"/>
+          <w:numId w:val="2"/>
+        </w:numPr>
+      </w:pPr>
+      <w:r>
+        <w:t>A Runtime</w:t>
+      </w:r>
+    </w:p>
+    <w:p>
+      <w:r>
+        <w:t>Substrate is an open source, modular, and extensible framework for building blockchains.</w:t>
+      </w:r>
+    </w:p>
+    <w:p>
+      <w:r>
+        <w:t>Substrate has been designed from the ground up to be flexible and allow innovators to design and build a blockchain network that meets their needs. It provides all the core components you need to build a customized blockchain node.</w:t>
+      </w:r>
+    </w:p>
+    <w:p>
+      <w:hyperlink r:id="rId8" w:history="1">
+        <w:r>
+          <w:rPr>
+            <w:rStyle w:val="Hyperlink"/>
+          </w:rPr>
+          <w:t>https://reactjs.org/</w:t>
+        </w:r>
+      </w:hyperlink>
+      <w:r>
+        <w:t xml:space="preserve"> </w:t>
+      </w:r>
+    </w:p>
+    <w:p>
+      <w:r>
+        <w:t>^ This is for the frontend. Could demonstration of the capabilities on the front page.</w:t>
       </w:r>
     </w:p>
     <w:sectPr>
@@ -117,7 +222,7 @@
 </file>
 
 <file path=word/endnotes.xml><?xml version="1.0" encoding="utf-8"?>
-<w:endnotes xmlns:wpc="http://schemas.microsoft.com/office/word/2010/wordprocessingCanvas" xmlns:cx="http://schemas.microsoft.com/office/drawing/2014/chartex" xmlns:cx1="http://schemas.microsoft.com/office/drawing/2015/9/8/chartex" xmlns:cx2="http://schemas.microsoft.com/office/drawing/2015/10/21/chartex" xmlns:cx3="http://schemas.microsoft.com/office/drawing/2016/5/9/chartex" xmlns:cx4="http://schemas.microsoft.com/office/drawing/2016/5/10/chartex" xmlns:cx5="http://schemas.microsoft.com/office/drawing/2016/5/11/chartex" xmlns:cx6="http://schemas.microsoft.com/office/drawing/2016/5/12/chartex" xmlns:cx7="http://schemas.microsoft.com/office/drawing/2016/5/13/chartex" xmlns:cx8="http://schemas.microsoft.com/office/drawing/2016/5/14/chartex" xmlns:mc="http://schemas.openxmlformats.org/markup-compatibility/2006" xmlns:aink="http://schemas.microsoft.com/office/drawing/2016/ink" xmlns:am3d="http://schemas.microsoft.com/office/drawing/2017/model3d" xmlns:o="urn:schemas-microsoft-com:office:office" xmlns:oel="http://schemas.microsoft.com/office/2019/extlst" xmlns:r="http://schemas.openxmlformats.org/officeDocument/2006/relationships" xmlns:m="http://schemas.openxmlformats.org/officeDocument/2006/math" xmlns:v="urn:schemas-microsoft-com:vml" xmlns:wp14="http://schemas.microsoft.com/office/word/2010/wordprocessingDrawing" xmlns:wp="http://schemas.openxmlformats.org/drawingml/2006/wordprocessingDrawing" xmlns:w10="urn:schemas-microsoft-com:office:word" xmlns:w="http://schemas.openxmlformats.org/wordprocessingml/2006/main" xmlns:w14="http://schemas.microsoft.com/office/word/2010/wordml" xmlns:w15="http://schemas.microsoft.com/office/word/2012/wordml" xmlns:w16cex="http://schemas.microsoft.com/office/word/2018/wordml/cex" xmlns:w16cid="http://schemas.microsoft.com/office/word/2016/wordml/cid" xmlns:w16="http://schemas.microsoft.com/office/word/2018/wordml" xmlns:w16sdtdh="http://schemas.microsoft.com/office/word/2020/wordml/sdtdatahash" xmlns:w16se="http://schemas.microsoft.com/office/word/2015/wordml/symex" xmlns:wpg="http://schemas.microsoft.com/office/word/2010/wordprocessingGroup" xmlns:wpi="http://schemas.microsoft.com/office/word/2010/wordprocessingInk" xmlns:wne="http://schemas.microsoft.com/office/word/2006/wordml" xmlns:wps="http://schemas.microsoft.com/office/word/2010/wordprocessingShape" mc:Ignorable="w14 w15 w16se w16cid w16 w16cex w16sdtdh wp14">
+<w:endnotes xmlns:wpc="http://schemas.microsoft.com/office/word/2010/wordprocessingCanvas" xmlns:cx="http://schemas.microsoft.com/office/drawing/2014/chartex" xmlns:cx1="http://schemas.microsoft.com/office/drawing/2015/9/8/chartex" xmlns:cx2="http://schemas.microsoft.com/office/drawing/2015/10/21/chartex" xmlns:cx3="http://schemas.microsoft.com/office/drawing/2016/5/9/chartex" xmlns:cx4="http://schemas.microsoft.com/office/drawing/2016/5/10/chartex" xmlns:cx5="http://schemas.microsoft.com/office/drawing/2016/5/11/chartex" xmlns:cx6="http://schemas.microsoft.com/office/drawing/2016/5/12/chartex" xmlns:cx7="http://schemas.microsoft.com/office/drawing/2016/5/13/chartex" xmlns:cx8="http://schemas.microsoft.com/office/drawing/2016/5/14/chartex" xmlns:mc="http://schemas.openxmlformats.org/markup-compatibility/2006" xmlns:aink="http://schemas.microsoft.com/office/drawing/2016/ink" xmlns:am3d="http://schemas.microsoft.com/office/drawing/2017/model3d" xmlns:o="urn:schemas-microsoft-com:office:office" xmlns:r="http://schemas.openxmlformats.org/officeDocument/2006/relationships" xmlns:m="http://schemas.openxmlformats.org/officeDocument/2006/math" xmlns:v="urn:schemas-microsoft-com:vml" xmlns:wp14="http://schemas.microsoft.com/office/word/2010/wordprocessingDrawing" xmlns:wp="http://schemas.openxmlformats.org/drawingml/2006/wordprocessingDrawing" xmlns:w10="urn:schemas-microsoft-com:office:word" xmlns:w="http://schemas.openxmlformats.org/wordprocessingml/2006/main" xmlns:w14="http://schemas.microsoft.com/office/word/2010/wordml" xmlns:w15="http://schemas.microsoft.com/office/word/2012/wordml" xmlns:w16cex="http://schemas.microsoft.com/office/word/2018/wordml/cex" xmlns:w16cid="http://schemas.microsoft.com/office/word/2016/wordml/cid" xmlns:w16="http://schemas.microsoft.com/office/word/2018/wordml" xmlns:w16sdtdh="http://schemas.microsoft.com/office/word/2020/wordml/sdtdatahash" xmlns:w16se="http://schemas.microsoft.com/office/word/2015/wordml/symex" xmlns:wpg="http://schemas.microsoft.com/office/word/2010/wordprocessingGroup" xmlns:wpi="http://schemas.microsoft.com/office/word/2010/wordprocessingInk" xmlns:wne="http://schemas.microsoft.com/office/word/2006/wordml" xmlns:wps="http://schemas.microsoft.com/office/word/2010/wordprocessingShape" mc:Ignorable="w14 w15 w16se w16cid w16 w16cex w16sdtdh wp14">
   <w:endnote w:type="separator" w:id="-1">
     <w:p>
       <w:pPr>
@@ -142,7 +247,7 @@
 </file>
 
 <file path=word/footnotes.xml><?xml version="1.0" encoding="utf-8"?>
-<w:footnotes xmlns:wpc="http://schemas.microsoft.com/office/word/2010/wordprocessingCanvas" xmlns:cx="http://schemas.microsoft.com/office/drawing/2014/chartex" xmlns:cx1="http://schemas.microsoft.com/office/drawing/2015/9/8/chartex" xmlns:cx2="http://schemas.microsoft.com/office/drawing/2015/10/21/chartex" xmlns:cx3="http://schemas.microsoft.com/office/drawing/2016/5/9/chartex" xmlns:cx4="http://schemas.microsoft.com/office/drawing/2016/5/10/chartex" xmlns:cx5="http://schemas.microsoft.com/office/drawing/2016/5/11/chartex" xmlns:cx6="http://schemas.microsoft.com/office/drawing/2016/5/12/chartex" xmlns:cx7="http://schemas.microsoft.com/office/drawing/2016/5/13/chartex" xmlns:cx8="http://schemas.microsoft.com/office/drawing/2016/5/14/chartex" xmlns:mc="http://schemas.openxmlformats.org/markup-compatibility/2006" xmlns:aink="http://schemas.microsoft.com/office/drawing/2016/ink" xmlns:am3d="http://schemas.microsoft.com/office/drawing/2017/model3d" xmlns:o="urn:schemas-microsoft-com:office:office" xmlns:oel="http://schemas.microsoft.com/office/2019/extlst" xmlns:r="http://schemas.openxmlformats.org/officeDocument/2006/relationships" xmlns:m="http://schemas.openxmlformats.org/officeDocument/2006/math" xmlns:v="urn:schemas-microsoft-com:vml" xmlns:wp14="http://schemas.microsoft.com/office/word/2010/wordprocessingDrawing" xmlns:wp="http://schemas.openxmlformats.org/drawingml/2006/wordprocessingDrawing" xmlns:w10="urn:schemas-microsoft-com:office:word" xmlns:w="http://schemas.openxmlformats.org/wordprocessingml/2006/main" xmlns:w14="http://schemas.microsoft.com/office/word/2010/wordml" xmlns:w15="http://schemas.microsoft.com/office/word/2012/wordml" xmlns:w16cex="http://schemas.microsoft.com/office/word/2018/wordml/cex" xmlns:w16cid="http://schemas.microsoft.com/office/word/2016/wordml/cid" xmlns:w16="http://schemas.microsoft.com/office/word/2018/wordml" xmlns:w16sdtdh="http://schemas.microsoft.com/office/word/2020/wordml/sdtdatahash" xmlns:w16se="http://schemas.microsoft.com/office/word/2015/wordml/symex" xmlns:wpg="http://schemas.microsoft.com/office/word/2010/wordprocessingGroup" xmlns:wpi="http://schemas.microsoft.com/office/word/2010/wordprocessingInk" xmlns:wne="http://schemas.microsoft.com/office/word/2006/wordml" xmlns:wps="http://schemas.microsoft.com/office/word/2010/wordprocessingShape" mc:Ignorable="w14 w15 w16se w16cid w16 w16cex w16sdtdh wp14">
+<w:footnotes xmlns:wpc="http://schemas.microsoft.com/office/word/2010/wordprocessingCanvas" xmlns:cx="http://schemas.microsoft.com/office/drawing/2014/chartex" xmlns:cx1="http://schemas.microsoft.com/office/drawing/2015/9/8/chartex" xmlns:cx2="http://schemas.microsoft.com/office/drawing/2015/10/21/chartex" xmlns:cx3="http://schemas.microsoft.com/office/drawing/2016/5/9/chartex" xmlns:cx4="http://schemas.microsoft.com/office/drawing/2016/5/10/chartex" xmlns:cx5="http://schemas.microsoft.com/office/drawing/2016/5/11/chartex" xmlns:cx6="http://schemas.microsoft.com/office/drawing/2016/5/12/chartex" xmlns:cx7="http://schemas.microsoft.com/office/drawing/2016/5/13/chartex" xmlns:cx8="http://schemas.microsoft.com/office/drawing/2016/5/14/chartex" xmlns:mc="http://schemas.openxmlformats.org/markup-compatibility/2006" xmlns:aink="http://schemas.microsoft.com/office/drawing/2016/ink" xmlns:am3d="http://schemas.microsoft.com/office/drawing/2017/model3d" xmlns:o="urn:schemas-microsoft-com:office:office" xmlns:r="http://schemas.openxmlformats.org/officeDocument/2006/relationships" xmlns:m="http://schemas.openxmlformats.org/officeDocument/2006/math" xmlns:v="urn:schemas-microsoft-com:vml" xmlns:wp14="http://schemas.microsoft.com/office/word/2010/wordprocessingDrawing" xmlns:wp="http://schemas.openxmlformats.org/drawingml/2006/wordprocessingDrawing" xmlns:w10="urn:schemas-microsoft-com:office:word" xmlns:w="http://schemas.openxmlformats.org/wordprocessingml/2006/main" xmlns:w14="http://schemas.microsoft.com/office/word/2010/wordml" xmlns:w15="http://schemas.microsoft.com/office/word/2012/wordml" xmlns:w16cex="http://schemas.microsoft.com/office/word/2018/wordml/cex" xmlns:w16cid="http://schemas.microsoft.com/office/word/2016/wordml/cid" xmlns:w16="http://schemas.microsoft.com/office/word/2018/wordml" xmlns:w16sdtdh="http://schemas.microsoft.com/office/word/2020/wordml/sdtdatahash" xmlns:w16se="http://schemas.microsoft.com/office/word/2015/wordml/symex" xmlns:wpg="http://schemas.microsoft.com/office/word/2010/wordprocessingGroup" xmlns:wpi="http://schemas.microsoft.com/office/word/2010/wordprocessingInk" xmlns:wne="http://schemas.microsoft.com/office/word/2006/wordml" xmlns:wps="http://schemas.microsoft.com/office/word/2010/wordprocessingShape" mc:Ignorable="w14 w15 w16se w16cid w16 w16cex w16sdtdh wp14">
   <w:footnote w:type="separator" w:id="-1">
     <w:p>
       <w:pPr>
@@ -167,8 +272,120 @@
 </file>
 
 <file path=word/numbering.xml><?xml version="1.0" encoding="utf-8"?>
-<w:numbering xmlns:wpc="http://schemas.microsoft.com/office/word/2010/wordprocessingCanvas" xmlns:cx="http://schemas.microsoft.com/office/drawing/2014/chartex" xmlns:cx1="http://schemas.microsoft.com/office/drawing/2015/9/8/chartex" xmlns:cx2="http://schemas.microsoft.com/office/drawing/2015/10/21/chartex" xmlns:cx3="http://schemas.microsoft.com/office/drawing/2016/5/9/chartex" xmlns:cx4="http://schemas.microsoft.com/office/drawing/2016/5/10/chartex" xmlns:cx5="http://schemas.microsoft.com/office/drawing/2016/5/11/chartex" xmlns:cx6="http://schemas.microsoft.com/office/drawing/2016/5/12/chartex" xmlns:cx7="http://schemas.microsoft.com/office/drawing/2016/5/13/chartex" xmlns:cx8="http://schemas.microsoft.com/office/drawing/2016/5/14/chartex" xmlns:mc="http://schemas.openxmlformats.org/markup-compatibility/2006" xmlns:aink="http://schemas.microsoft.com/office/drawing/2016/ink" xmlns:am3d="http://schemas.microsoft.com/office/drawing/2017/model3d" xmlns:o="urn:schemas-microsoft-com:office:office" xmlns:oel="http://schemas.microsoft.com/office/2019/extlst" xmlns:r="http://schemas.openxmlformats.org/officeDocument/2006/relationships" xmlns:m="http://schemas.openxmlformats.org/officeDocument/2006/math" xmlns:v="urn:schemas-microsoft-com:vml" xmlns:wp14="http://schemas.microsoft.com/office/word/2010/wordprocessingDrawing" xmlns:wp="http://schemas.openxmlformats.org/drawingml/2006/wordprocessingDrawing" xmlns:w10="urn:schemas-microsoft-com:office:word" xmlns:w="http://schemas.openxmlformats.org/wordprocessingml/2006/main" xmlns:w14="http://schemas.microsoft.com/office/word/2010/wordml" xmlns:w15="http://schemas.microsoft.com/office/word/2012/wordml" xmlns:w16cex="http://schemas.microsoft.com/office/word/2018/wordml/cex" xmlns:w16cid="http://schemas.microsoft.com/office/word/2016/wordml/cid" xmlns:w16="http://schemas.microsoft.com/office/word/2018/wordml" xmlns:w16sdtdh="http://schemas.microsoft.com/office/word/2020/wordml/sdtdatahash" xmlns:w16se="http://schemas.microsoft.com/office/word/2015/wordml/symex" xmlns:wpg="http://schemas.microsoft.com/office/word/2010/wordprocessingGroup" xmlns:wpi="http://schemas.microsoft.com/office/word/2010/wordprocessingInk" xmlns:wne="http://schemas.microsoft.com/office/word/2006/wordml" xmlns:wps="http://schemas.microsoft.com/office/word/2010/wordprocessingShape" mc:Ignorable="w14 w15 w16se w16cid w16 w16cex w16sdtdh wp14">
+<w:numbering xmlns:wpc="http://schemas.microsoft.com/office/word/2010/wordprocessingCanvas" xmlns:cx="http://schemas.microsoft.com/office/drawing/2014/chartex" xmlns:cx1="http://schemas.microsoft.com/office/drawing/2015/9/8/chartex" xmlns:cx2="http://schemas.microsoft.com/office/drawing/2015/10/21/chartex" xmlns:cx3="http://schemas.microsoft.com/office/drawing/2016/5/9/chartex" xmlns:cx4="http://schemas.microsoft.com/office/drawing/2016/5/10/chartex" xmlns:cx5="http://schemas.microsoft.com/office/drawing/2016/5/11/chartex" xmlns:cx6="http://schemas.microsoft.com/office/drawing/2016/5/12/chartex" xmlns:cx7="http://schemas.microsoft.com/office/drawing/2016/5/13/chartex" xmlns:cx8="http://schemas.microsoft.com/office/drawing/2016/5/14/chartex" xmlns:mc="http://schemas.openxmlformats.org/markup-compatibility/2006" xmlns:aink="http://schemas.microsoft.com/office/drawing/2016/ink" xmlns:am3d="http://schemas.microsoft.com/office/drawing/2017/model3d" xmlns:o="urn:schemas-microsoft-com:office:office" xmlns:r="http://schemas.openxmlformats.org/officeDocument/2006/relationships" xmlns:m="http://schemas.openxmlformats.org/officeDocument/2006/math" xmlns:v="urn:schemas-microsoft-com:vml" xmlns:wp14="http://schemas.microsoft.com/office/word/2010/wordprocessingDrawing" xmlns:wp="http://schemas.openxmlformats.org/drawingml/2006/wordprocessingDrawing" xmlns:w10="urn:schemas-microsoft-com:office:word" xmlns:w="http://schemas.openxmlformats.org/wordprocessingml/2006/main" xmlns:w14="http://schemas.microsoft.com/office/word/2010/wordml" xmlns:w15="http://schemas.microsoft.com/office/word/2012/wordml" xmlns:w16cex="http://schemas.microsoft.com/office/word/2018/wordml/cex" xmlns:w16cid="http://schemas.microsoft.com/office/word/2016/wordml/cid" xmlns:w16="http://schemas.microsoft.com/office/word/2018/wordml" xmlns:w16sdtdh="http://schemas.microsoft.com/office/word/2020/wordml/sdtdatahash" xmlns:w16se="http://schemas.microsoft.com/office/word/2015/wordml/symex" xmlns:wpg="http://schemas.microsoft.com/office/word/2010/wordprocessingGroup" xmlns:wpi="http://schemas.microsoft.com/office/word/2010/wordprocessingInk" xmlns:wne="http://schemas.microsoft.com/office/word/2006/wordml" xmlns:wps="http://schemas.microsoft.com/office/word/2010/wordprocessingShape" mc:Ignorable="w14 w15 w16se w16cid w16 w16cex w16sdtdh wp14">
   <w:abstractNum w:abstractNumId="0" w15:restartNumberingAfterBreak="0">
+    <w:nsid w:val="0BF0319B"/>
+    <w:multiLevelType w:val="hybridMultilevel"/>
+    <w:tmpl w:val="0994CD72"/>
+    <w:lvl w:ilvl="0" w:tplc="B9E867E4">
+      <w:numFmt w:val="bullet"/>
+      <w:lvlText w:val=""/>
+      <w:lvlJc w:val="left"/>
+      <w:pPr>
+        <w:ind w:left="720" w:hanging="360"/>
+      </w:pPr>
+      <w:rPr>
+        <w:rFonts w:ascii="Symbol" w:eastAsiaTheme="minorEastAsia" w:hAnsi="Symbol" w:cs="Times New Roman" w:hint="default"/>
+      </w:rPr>
+    </w:lvl>
+    <w:lvl w:ilvl="1" w:tplc="0C090003" w:tentative="1">
+      <w:start w:val="1"/>
+      <w:numFmt w:val="bullet"/>
+      <w:lvlText w:val="o"/>
+      <w:lvlJc w:val="left"/>
+      <w:pPr>
+        <w:ind w:left="1440" w:hanging="360"/>
+      </w:pPr>
+      <w:rPr>
+        <w:rFonts w:ascii="Courier New" w:hAnsi="Courier New" w:cs="Courier New" w:hint="default"/>
+      </w:rPr>
+    </w:lvl>
+    <w:lvl w:ilvl="2" w:tplc="0C090005" w:tentative="1">
+      <w:start w:val="1"/>
+      <w:numFmt w:val="bullet"/>
+      <w:lvlText w:val=""/>
+      <w:lvlJc w:val="left"/>
+      <w:pPr>
+        <w:ind w:left="2160" w:hanging="360"/>
+      </w:pPr>
+      <w:rPr>
+        <w:rFonts w:ascii="Wingdings" w:hAnsi="Wingdings" w:hint="default"/>
+      </w:rPr>
+    </w:lvl>
+    <w:lvl w:ilvl="3" w:tplc="0C090001" w:tentative="1">
+      <w:start w:val="1"/>
+      <w:numFmt w:val="bullet"/>
+      <w:lvlText w:val=""/>
+      <w:lvlJc w:val="left"/>
+      <w:pPr>
+        <w:ind w:left="2880" w:hanging="360"/>
+      </w:pPr>
+      <w:rPr>
+        <w:rFonts w:ascii="Symbol" w:hAnsi="Symbol" w:hint="default"/>
+      </w:rPr>
+    </w:lvl>
+    <w:lvl w:ilvl="4" w:tplc="0C090003" w:tentative="1">
+      <w:start w:val="1"/>
+      <w:numFmt w:val="bullet"/>
+      <w:lvlText w:val="o"/>
+      <w:lvlJc w:val="left"/>
+      <w:pPr>
+        <w:ind w:left="3600" w:hanging="360"/>
+      </w:pPr>
+      <w:rPr>
+        <w:rFonts w:ascii="Courier New" w:hAnsi="Courier New" w:cs="Courier New" w:hint="default"/>
+      </w:rPr>
+    </w:lvl>
+    <w:lvl w:ilvl="5" w:tplc="0C090005" w:tentative="1">
+      <w:start w:val="1"/>
+      <w:numFmt w:val="bullet"/>
+      <w:lvlText w:val=""/>
+      <w:lvlJc w:val="left"/>
+      <w:pPr>
+        <w:ind w:left="4320" w:hanging="360"/>
+      </w:pPr>
+      <w:rPr>
+        <w:rFonts w:ascii="Wingdings" w:hAnsi="Wingdings" w:hint="default"/>
+      </w:rPr>
+    </w:lvl>
+    <w:lvl w:ilvl="6" w:tplc="0C090001" w:tentative="1">
+      <w:start w:val="1"/>
+      <w:numFmt w:val="bullet"/>
+      <w:lvlText w:val=""/>
+      <w:lvlJc w:val="left"/>
+      <w:pPr>
+        <w:ind w:left="5040" w:hanging="360"/>
+      </w:pPr>
+      <w:rPr>
+        <w:rFonts w:ascii="Symbol" w:hAnsi="Symbol" w:hint="default"/>
+      </w:rPr>
+    </w:lvl>
+    <w:lvl w:ilvl="7" w:tplc="0C090003" w:tentative="1">
+      <w:start w:val="1"/>
+      <w:numFmt w:val="bullet"/>
+      <w:lvlText w:val="o"/>
+      <w:lvlJc w:val="left"/>
+      <w:pPr>
+        <w:ind w:left="5760" w:hanging="360"/>
+      </w:pPr>
+      <w:rPr>
+        <w:rFonts w:ascii="Courier New" w:hAnsi="Courier New" w:cs="Courier New" w:hint="default"/>
+      </w:rPr>
+    </w:lvl>
+    <w:lvl w:ilvl="8" w:tplc="0C090005" w:tentative="1">
+      <w:start w:val="1"/>
+      <w:numFmt w:val="bullet"/>
+      <w:lvlText w:val=""/>
+      <w:lvlJc w:val="left"/>
+      <w:pPr>
+        <w:ind w:left="6480" w:hanging="360"/>
+      </w:pPr>
+      <w:rPr>
+        <w:rFonts w:ascii="Wingdings" w:hAnsi="Wingdings" w:hint="default"/>
+      </w:rPr>
+    </w:lvl>
+  </w:abstractNum>
+  <w:abstractNum w:abstractNumId="1" w15:restartNumberingAfterBreak="0">
     <w:nsid w:val="1E903F4C"/>
     <w:multiLevelType w:val="hybridMultilevel"/>
     <w:tmpl w:val="32041278"/>
@@ -280,7 +497,10 @@
       </w:rPr>
     </w:lvl>
   </w:abstractNum>
-  <w:num w:numId="1" w16cid:durableId="1403723070">
+  <w:num w:numId="1">
+    <w:abstractNumId w:val="1"/>
+  </w:num>
+  <w:num w:numId="2">
     <w:abstractNumId w:val="0"/>
   </w:num>
 </w:numbering>

</xml_diff>